<commit_message>
Update the form quotation of our company
</commit_message>
<xml_diff>
--- a/Alkamous/Temp/TempFileWithHeader.docx
+++ b/Alkamous/Temp/TempFileWithHeader.docx
@@ -1,6 +1,6 @@
 
 <file path=word/document.xml><?xml version="1.0" encoding="utf-8"?>
-<w:document xmlns:wpc="http://schemas.microsoft.com/office/word/2010/wordprocessingCanvas" xmlns:cx="http://schemas.microsoft.com/office/drawing/2014/chartex" xmlns:cx1="http://schemas.microsoft.com/office/drawing/2015/9/8/chartex" xmlns:cx2="http://schemas.microsoft.com/office/drawing/2015/10/21/chartex" xmlns:cx3="http://schemas.microsoft.com/office/drawing/2016/5/9/chartex" xmlns:cx4="http://schemas.microsoft.com/office/drawing/2016/5/10/chartex" xmlns:cx5="http://schemas.microsoft.com/office/drawing/2016/5/11/chartex" xmlns:cx6="http://schemas.microsoft.com/office/drawing/2016/5/12/chartex" xmlns:cx7="http://schemas.microsoft.com/office/drawing/2016/5/13/chartex" xmlns:cx8="http://schemas.microsoft.com/office/drawing/2016/5/14/chartex" xmlns:mc="http://schemas.openxmlformats.org/markup-compatibility/2006" xmlns:aink="http://schemas.microsoft.com/office/drawing/2016/ink" xmlns:am3d="http://schemas.microsoft.com/office/drawing/2017/model3d" xmlns:o="urn:schemas-microsoft-com:office:office" xmlns:oel="http://schemas.microsoft.com/office/2019/extlst" xmlns:r="http://schemas.openxmlformats.org/officeDocument/2006/relationships" xmlns:m="http://schemas.openxmlformats.org/officeDocument/2006/math" xmlns:v="urn:schemas-microsoft-com:vml" xmlns:wp14="http://schemas.microsoft.com/office/word/2010/wordprocessingDrawing" xmlns:wp="http://schemas.openxmlformats.org/drawingml/2006/wordprocessingDrawing" xmlns:w10="urn:schemas-microsoft-com:office:word" xmlns:w="http://schemas.openxmlformats.org/wordprocessingml/2006/main" xmlns:w14="http://schemas.microsoft.com/office/word/2010/wordml" xmlns:w15="http://schemas.microsoft.com/office/word/2012/wordml" xmlns:w16cex="http://schemas.microsoft.com/office/word/2018/wordml/cex" xmlns:w16cid="http://schemas.microsoft.com/office/word/2016/wordml/cid" xmlns:w16="http://schemas.microsoft.com/office/word/2018/wordml" xmlns:w16du="http://schemas.microsoft.com/office/word/2023/wordml/word16du" xmlns:w16sdtdh="http://schemas.microsoft.com/office/word/2020/wordml/sdtdatahash" xmlns:w16se="http://schemas.microsoft.com/office/word/2015/wordml/symex" xmlns:wpg="http://schemas.microsoft.com/office/word/2010/wordprocessingGroup" xmlns:wpi="http://schemas.microsoft.com/office/word/2010/wordprocessingInk" xmlns:wne="http://schemas.microsoft.com/office/word/2006/wordml" xmlns:wps="http://schemas.microsoft.com/office/word/2010/wordprocessingShape" mc:Ignorable="w14 w15 w16se w16cid w16 w16cex w16sdtdh w16du wp14">
+<w:document xmlns:wpc="http://schemas.microsoft.com/office/word/2010/wordprocessingCanvas" xmlns:cx="http://schemas.microsoft.com/office/drawing/2014/chartex" xmlns:cx1="http://schemas.microsoft.com/office/drawing/2015/9/8/chartex" xmlns:mc="http://schemas.openxmlformats.org/markup-compatibility/2006" xmlns:o="urn:schemas-microsoft-com:office:office" xmlns:r="http://schemas.openxmlformats.org/officeDocument/2006/relationships" xmlns:m="http://schemas.openxmlformats.org/officeDocument/2006/math" xmlns:v="urn:schemas-microsoft-com:vml" xmlns:wp14="http://schemas.microsoft.com/office/word/2010/wordprocessingDrawing" xmlns:wp="http://schemas.openxmlformats.org/drawingml/2006/wordprocessingDrawing" xmlns:w10="urn:schemas-microsoft-com:office:word" xmlns:w="http://schemas.openxmlformats.org/wordprocessingml/2006/main" xmlns:w14="http://schemas.microsoft.com/office/word/2010/wordml" xmlns:w15="http://schemas.microsoft.com/office/word/2012/wordml" xmlns:w16se="http://schemas.microsoft.com/office/word/2015/wordml/symex" xmlns:wpg="http://schemas.microsoft.com/office/word/2010/wordprocessingGroup" xmlns:wpi="http://schemas.microsoft.com/office/word/2010/wordprocessingInk" xmlns:wne="http://schemas.microsoft.com/office/word/2006/wordml" xmlns:wps="http://schemas.microsoft.com/office/word/2010/wordprocessingShape" mc:Ignorable="w14 w15 w16se wp14">
   <w:background w:color="FFFFFF"/>
   <w:body>
     <w:tbl>
@@ -760,6 +760,8 @@
             </w:pPr>
           </w:p>
         </w:tc>
+        <w:bookmarkStart w:id="9" w:name="_GoBack"/>
+        <w:bookmarkEnd w:id="9"/>
       </w:tr>
       <w:tr>
         <w:trPr>
@@ -1522,7 +1524,7 @@
           <w:szCs w:val="24"/>
         </w:rPr>
       </w:pPr>
-      <w:bookmarkStart w:id="9" w:name="Terms_and_conditions_English"/>
+      <w:bookmarkStart w:id="10" w:name="Terms_and_conditions_English"/>
       <w:proofErr w:type="spellStart"/>
       <w:r>
         <w:rPr>
@@ -1547,7 +1549,7 @@
       </w:r>
       <w:proofErr w:type="spellEnd"/>
     </w:p>
-    <w:bookmarkEnd w:id="9"/>
+    <w:bookmarkEnd w:id="10"/>
     <w:p>
       <w:pPr>
         <w:rPr>
@@ -1564,7 +1566,7 @@
           <w:szCs w:val="24"/>
         </w:rPr>
       </w:pPr>
-      <w:bookmarkStart w:id="10" w:name="Terms_and_conditions_Arabic"/>
+      <w:bookmarkStart w:id="11" w:name="Terms_and_conditions_Arabic"/>
       <w:proofErr w:type="spellStart"/>
       <w:r>
         <w:rPr>
@@ -1575,7 +1577,7 @@
       </w:r>
       <w:proofErr w:type="spellEnd"/>
     </w:p>
-    <w:bookmarkEnd w:id="10"/>
+    <w:bookmarkEnd w:id="11"/>
     <w:p>
       <w:pPr>
         <w:bidi/>
@@ -2000,7 +2002,7 @@
 </file>
 
 <file path=word/endnotes.xml><?xml version="1.0" encoding="utf-8"?>
-<w:endnotes xmlns:wpc="http://schemas.microsoft.com/office/word/2010/wordprocessingCanvas" xmlns:cx="http://schemas.microsoft.com/office/drawing/2014/chartex" xmlns:cx1="http://schemas.microsoft.com/office/drawing/2015/9/8/chartex" xmlns:cx2="http://schemas.microsoft.com/office/drawing/2015/10/21/chartex" xmlns:cx3="http://schemas.microsoft.com/office/drawing/2016/5/9/chartex" xmlns:cx4="http://schemas.microsoft.com/office/drawing/2016/5/10/chartex" xmlns:cx5="http://schemas.microsoft.com/office/drawing/2016/5/11/chartex" xmlns:cx6="http://schemas.microsoft.com/office/drawing/2016/5/12/chartex" xmlns:cx7="http://schemas.microsoft.com/office/drawing/2016/5/13/chartex" xmlns:cx8="http://schemas.microsoft.com/office/drawing/2016/5/14/chartex" xmlns:mc="http://schemas.openxmlformats.org/markup-compatibility/2006" xmlns:aink="http://schemas.microsoft.com/office/drawing/2016/ink" xmlns:am3d="http://schemas.microsoft.com/office/drawing/2017/model3d" xmlns:o="urn:schemas-microsoft-com:office:office" xmlns:oel="http://schemas.microsoft.com/office/2019/extlst" xmlns:r="http://schemas.openxmlformats.org/officeDocument/2006/relationships" xmlns:m="http://schemas.openxmlformats.org/officeDocument/2006/math" xmlns:v="urn:schemas-microsoft-com:vml" xmlns:wp14="http://schemas.microsoft.com/office/word/2010/wordprocessingDrawing" xmlns:wp="http://schemas.openxmlformats.org/drawingml/2006/wordprocessingDrawing" xmlns:w10="urn:schemas-microsoft-com:office:word" xmlns:w="http://schemas.openxmlformats.org/wordprocessingml/2006/main" xmlns:w14="http://schemas.microsoft.com/office/word/2010/wordml" xmlns:w15="http://schemas.microsoft.com/office/word/2012/wordml" xmlns:w16cex="http://schemas.microsoft.com/office/word/2018/wordml/cex" xmlns:w16cid="http://schemas.microsoft.com/office/word/2016/wordml/cid" xmlns:w16="http://schemas.microsoft.com/office/word/2018/wordml" xmlns:w16du="http://schemas.microsoft.com/office/word/2023/wordml/word16du" xmlns:w16sdtdh="http://schemas.microsoft.com/office/word/2020/wordml/sdtdatahash" xmlns:w16se="http://schemas.microsoft.com/office/word/2015/wordml/symex" xmlns:wpg="http://schemas.microsoft.com/office/word/2010/wordprocessingGroup" xmlns:wpi="http://schemas.microsoft.com/office/word/2010/wordprocessingInk" xmlns:wne="http://schemas.microsoft.com/office/word/2006/wordml" xmlns:wps="http://schemas.microsoft.com/office/word/2010/wordprocessingShape" mc:Ignorable="w14 w15 w16se w16cid w16 w16cex w16sdtdh w16du wp14">
+<w:endnotes xmlns:wpc="http://schemas.microsoft.com/office/word/2010/wordprocessingCanvas" xmlns:cx="http://schemas.microsoft.com/office/drawing/2014/chartex" xmlns:cx1="http://schemas.microsoft.com/office/drawing/2015/9/8/chartex" xmlns:mc="http://schemas.openxmlformats.org/markup-compatibility/2006" xmlns:o="urn:schemas-microsoft-com:office:office" xmlns:r="http://schemas.openxmlformats.org/officeDocument/2006/relationships" xmlns:m="http://schemas.openxmlformats.org/officeDocument/2006/math" xmlns:v="urn:schemas-microsoft-com:vml" xmlns:wp14="http://schemas.microsoft.com/office/word/2010/wordprocessingDrawing" xmlns:wp="http://schemas.openxmlformats.org/drawingml/2006/wordprocessingDrawing" xmlns:w10="urn:schemas-microsoft-com:office:word" xmlns:w="http://schemas.openxmlformats.org/wordprocessingml/2006/main" xmlns:w14="http://schemas.microsoft.com/office/word/2010/wordml" xmlns:w15="http://schemas.microsoft.com/office/word/2012/wordml" xmlns:w16se="http://schemas.microsoft.com/office/word/2015/wordml/symex" xmlns:wpg="http://schemas.microsoft.com/office/word/2010/wordprocessingGroup" xmlns:wpi="http://schemas.microsoft.com/office/word/2010/wordprocessingInk" xmlns:wne="http://schemas.microsoft.com/office/word/2006/wordml" xmlns:wps="http://schemas.microsoft.com/office/word/2010/wordprocessingShape" mc:Ignorable="w14 w15 w16se wp14">
   <w:endnote w:type="separator" w:id="-1">
     <w:p>
       <w:r>
@@ -2019,7 +2021,7 @@
 </file>
 
 <file path=word/footer1.xml><?xml version="1.0" encoding="utf-8"?>
-<w:ftr xmlns:wpc="http://schemas.microsoft.com/office/word/2010/wordprocessingCanvas" xmlns:cx="http://schemas.microsoft.com/office/drawing/2014/chartex" xmlns:cx1="http://schemas.microsoft.com/office/drawing/2015/9/8/chartex" xmlns:cx2="http://schemas.microsoft.com/office/drawing/2015/10/21/chartex" xmlns:cx3="http://schemas.microsoft.com/office/drawing/2016/5/9/chartex" xmlns:cx4="http://schemas.microsoft.com/office/drawing/2016/5/10/chartex" xmlns:cx5="http://schemas.microsoft.com/office/drawing/2016/5/11/chartex" xmlns:cx6="http://schemas.microsoft.com/office/drawing/2016/5/12/chartex" xmlns:cx7="http://schemas.microsoft.com/office/drawing/2016/5/13/chartex" xmlns:cx8="http://schemas.microsoft.com/office/drawing/2016/5/14/chartex" xmlns:mc="http://schemas.openxmlformats.org/markup-compatibility/2006" xmlns:aink="http://schemas.microsoft.com/office/drawing/2016/ink" xmlns:am3d="http://schemas.microsoft.com/office/drawing/2017/model3d" xmlns:o="urn:schemas-microsoft-com:office:office" xmlns:oel="http://schemas.microsoft.com/office/2019/extlst" xmlns:r="http://schemas.openxmlformats.org/officeDocument/2006/relationships" xmlns:m="http://schemas.openxmlformats.org/officeDocument/2006/math" xmlns:v="urn:schemas-microsoft-com:vml" xmlns:wp14="http://schemas.microsoft.com/office/word/2010/wordprocessingDrawing" xmlns:wp="http://schemas.openxmlformats.org/drawingml/2006/wordprocessingDrawing" xmlns:w10="urn:schemas-microsoft-com:office:word" xmlns:w="http://schemas.openxmlformats.org/wordprocessingml/2006/main" xmlns:w14="http://schemas.microsoft.com/office/word/2010/wordml" xmlns:w15="http://schemas.microsoft.com/office/word/2012/wordml" xmlns:w16cex="http://schemas.microsoft.com/office/word/2018/wordml/cex" xmlns:w16cid="http://schemas.microsoft.com/office/word/2016/wordml/cid" xmlns:w16="http://schemas.microsoft.com/office/word/2018/wordml" xmlns:w16du="http://schemas.microsoft.com/office/word/2023/wordml/word16du" xmlns:w16sdtdh="http://schemas.microsoft.com/office/word/2020/wordml/sdtdatahash" xmlns:w16se="http://schemas.microsoft.com/office/word/2015/wordml/symex" xmlns:wpg="http://schemas.microsoft.com/office/word/2010/wordprocessingGroup" xmlns:wpi="http://schemas.microsoft.com/office/word/2010/wordprocessingInk" xmlns:wne="http://schemas.microsoft.com/office/word/2006/wordml" xmlns:wps="http://schemas.microsoft.com/office/word/2010/wordprocessingShape" mc:Ignorable="w14 w15 w16se w16cid w16 w16cex w16sdtdh w16du wp14">
+<w:ftr xmlns:wpc="http://schemas.microsoft.com/office/word/2010/wordprocessingCanvas" xmlns:cx="http://schemas.microsoft.com/office/drawing/2014/chartex" xmlns:cx1="http://schemas.microsoft.com/office/drawing/2015/9/8/chartex" xmlns:mc="http://schemas.openxmlformats.org/markup-compatibility/2006" xmlns:o="urn:schemas-microsoft-com:office:office" xmlns:r="http://schemas.openxmlformats.org/officeDocument/2006/relationships" xmlns:m="http://schemas.openxmlformats.org/officeDocument/2006/math" xmlns:v="urn:schemas-microsoft-com:vml" xmlns:wp14="http://schemas.microsoft.com/office/word/2010/wordprocessingDrawing" xmlns:wp="http://schemas.openxmlformats.org/drawingml/2006/wordprocessingDrawing" xmlns:w10="urn:schemas-microsoft-com:office:word" xmlns:w="http://schemas.openxmlformats.org/wordprocessingml/2006/main" xmlns:w14="http://schemas.microsoft.com/office/word/2010/wordml" xmlns:w15="http://schemas.microsoft.com/office/word/2012/wordml" xmlns:w16se="http://schemas.microsoft.com/office/word/2015/wordml/symex" xmlns:wpg="http://schemas.microsoft.com/office/word/2010/wordprocessingGroup" xmlns:wpi="http://schemas.microsoft.com/office/word/2010/wordprocessingInk" xmlns:wne="http://schemas.microsoft.com/office/word/2006/wordml" xmlns:wps="http://schemas.microsoft.com/office/word/2010/wordprocessingShape" mc:Ignorable="w14 w15 w16se wp14">
   <w:p>
     <w:pPr>
       <w:pStyle w:val="Footer"/>
@@ -2105,7 +2107,7 @@
 </file>
 
 <file path=word/footnotes.xml><?xml version="1.0" encoding="utf-8"?>
-<w:footnotes xmlns:wpc="http://schemas.microsoft.com/office/word/2010/wordprocessingCanvas" xmlns:cx="http://schemas.microsoft.com/office/drawing/2014/chartex" xmlns:cx1="http://schemas.microsoft.com/office/drawing/2015/9/8/chartex" xmlns:cx2="http://schemas.microsoft.com/office/drawing/2015/10/21/chartex" xmlns:cx3="http://schemas.microsoft.com/office/drawing/2016/5/9/chartex" xmlns:cx4="http://schemas.microsoft.com/office/drawing/2016/5/10/chartex" xmlns:cx5="http://schemas.microsoft.com/office/drawing/2016/5/11/chartex" xmlns:cx6="http://schemas.microsoft.com/office/drawing/2016/5/12/chartex" xmlns:cx7="http://schemas.microsoft.com/office/drawing/2016/5/13/chartex" xmlns:cx8="http://schemas.microsoft.com/office/drawing/2016/5/14/chartex" xmlns:mc="http://schemas.openxmlformats.org/markup-compatibility/2006" xmlns:aink="http://schemas.microsoft.com/office/drawing/2016/ink" xmlns:am3d="http://schemas.microsoft.com/office/drawing/2017/model3d" xmlns:o="urn:schemas-microsoft-com:office:office" xmlns:oel="http://schemas.microsoft.com/office/2019/extlst" xmlns:r="http://schemas.openxmlformats.org/officeDocument/2006/relationships" xmlns:m="http://schemas.openxmlformats.org/officeDocument/2006/math" xmlns:v="urn:schemas-microsoft-com:vml" xmlns:wp14="http://schemas.microsoft.com/office/word/2010/wordprocessingDrawing" xmlns:wp="http://schemas.openxmlformats.org/drawingml/2006/wordprocessingDrawing" xmlns:w10="urn:schemas-microsoft-com:office:word" xmlns:w="http://schemas.openxmlformats.org/wordprocessingml/2006/main" xmlns:w14="http://schemas.microsoft.com/office/word/2010/wordml" xmlns:w15="http://schemas.microsoft.com/office/word/2012/wordml" xmlns:w16cex="http://schemas.microsoft.com/office/word/2018/wordml/cex" xmlns:w16cid="http://schemas.microsoft.com/office/word/2016/wordml/cid" xmlns:w16="http://schemas.microsoft.com/office/word/2018/wordml" xmlns:w16du="http://schemas.microsoft.com/office/word/2023/wordml/word16du" xmlns:w16sdtdh="http://schemas.microsoft.com/office/word/2020/wordml/sdtdatahash" xmlns:w16se="http://schemas.microsoft.com/office/word/2015/wordml/symex" xmlns:wpg="http://schemas.microsoft.com/office/word/2010/wordprocessingGroup" xmlns:wpi="http://schemas.microsoft.com/office/word/2010/wordprocessingInk" xmlns:wne="http://schemas.microsoft.com/office/word/2006/wordml" xmlns:wps="http://schemas.microsoft.com/office/word/2010/wordprocessingShape" mc:Ignorable="w14 w15 w16se w16cid w16 w16cex w16sdtdh w16du wp14">
+<w:footnotes xmlns:wpc="http://schemas.microsoft.com/office/word/2010/wordprocessingCanvas" xmlns:cx="http://schemas.microsoft.com/office/drawing/2014/chartex" xmlns:cx1="http://schemas.microsoft.com/office/drawing/2015/9/8/chartex" xmlns:mc="http://schemas.openxmlformats.org/markup-compatibility/2006" xmlns:o="urn:schemas-microsoft-com:office:office" xmlns:r="http://schemas.openxmlformats.org/officeDocument/2006/relationships" xmlns:m="http://schemas.openxmlformats.org/officeDocument/2006/math" xmlns:v="urn:schemas-microsoft-com:vml" xmlns:wp14="http://schemas.microsoft.com/office/word/2010/wordprocessingDrawing" xmlns:wp="http://schemas.openxmlformats.org/drawingml/2006/wordprocessingDrawing" xmlns:w10="urn:schemas-microsoft-com:office:word" xmlns:w="http://schemas.openxmlformats.org/wordprocessingml/2006/main" xmlns:w14="http://schemas.microsoft.com/office/word/2010/wordml" xmlns:w15="http://schemas.microsoft.com/office/word/2012/wordml" xmlns:w16se="http://schemas.microsoft.com/office/word/2015/wordml/symex" xmlns:wpg="http://schemas.microsoft.com/office/word/2010/wordprocessingGroup" xmlns:wpi="http://schemas.microsoft.com/office/word/2010/wordprocessingInk" xmlns:wne="http://schemas.microsoft.com/office/word/2006/wordml" xmlns:wps="http://schemas.microsoft.com/office/word/2010/wordprocessingShape" mc:Ignorable="w14 w15 w16se wp14">
   <w:footnote w:type="separator" w:id="-1">
     <w:p>
       <w:r>
@@ -2124,7 +2126,7 @@
 </file>
 
 <file path=word/header1.xml><?xml version="1.0" encoding="utf-8"?>
-<w:hdr xmlns:wpc="http://schemas.microsoft.com/office/word/2010/wordprocessingCanvas" xmlns:cx="http://schemas.microsoft.com/office/drawing/2014/chartex" xmlns:cx1="http://schemas.microsoft.com/office/drawing/2015/9/8/chartex" xmlns:cx2="http://schemas.microsoft.com/office/drawing/2015/10/21/chartex" xmlns:cx3="http://schemas.microsoft.com/office/drawing/2016/5/9/chartex" xmlns:cx4="http://schemas.microsoft.com/office/drawing/2016/5/10/chartex" xmlns:cx5="http://schemas.microsoft.com/office/drawing/2016/5/11/chartex" xmlns:cx6="http://schemas.microsoft.com/office/drawing/2016/5/12/chartex" xmlns:cx7="http://schemas.microsoft.com/office/drawing/2016/5/13/chartex" xmlns:cx8="http://schemas.microsoft.com/office/drawing/2016/5/14/chartex" xmlns:mc="http://schemas.openxmlformats.org/markup-compatibility/2006" xmlns:aink="http://schemas.microsoft.com/office/drawing/2016/ink" xmlns:am3d="http://schemas.microsoft.com/office/drawing/2017/model3d" xmlns:o="urn:schemas-microsoft-com:office:office" xmlns:oel="http://schemas.microsoft.com/office/2019/extlst" xmlns:r="http://schemas.openxmlformats.org/officeDocument/2006/relationships" xmlns:m="http://schemas.openxmlformats.org/officeDocument/2006/math" xmlns:v="urn:schemas-microsoft-com:vml" xmlns:wp14="http://schemas.microsoft.com/office/word/2010/wordprocessingDrawing" xmlns:wp="http://schemas.openxmlformats.org/drawingml/2006/wordprocessingDrawing" xmlns:w10="urn:schemas-microsoft-com:office:word" xmlns:w="http://schemas.openxmlformats.org/wordprocessingml/2006/main" xmlns:w14="http://schemas.microsoft.com/office/word/2010/wordml" xmlns:w15="http://schemas.microsoft.com/office/word/2012/wordml" xmlns:w16cex="http://schemas.microsoft.com/office/word/2018/wordml/cex" xmlns:w16cid="http://schemas.microsoft.com/office/word/2016/wordml/cid" xmlns:w16="http://schemas.microsoft.com/office/word/2018/wordml" xmlns:w16du="http://schemas.microsoft.com/office/word/2023/wordml/word16du" xmlns:w16sdtdh="http://schemas.microsoft.com/office/word/2020/wordml/sdtdatahash" xmlns:w16se="http://schemas.microsoft.com/office/word/2015/wordml/symex" xmlns:wpg="http://schemas.microsoft.com/office/word/2010/wordprocessingGroup" xmlns:wpi="http://schemas.microsoft.com/office/word/2010/wordprocessingInk" xmlns:wne="http://schemas.microsoft.com/office/word/2006/wordml" xmlns:wps="http://schemas.microsoft.com/office/word/2010/wordprocessingShape" mc:Ignorable="w14 w15 w16se w16cid w16 w16cex w16sdtdh w16du wp14">
+<w:hdr xmlns:wpc="http://schemas.microsoft.com/office/word/2010/wordprocessingCanvas" xmlns:cx="http://schemas.microsoft.com/office/drawing/2014/chartex" xmlns:cx1="http://schemas.microsoft.com/office/drawing/2015/9/8/chartex" xmlns:mc="http://schemas.openxmlformats.org/markup-compatibility/2006" xmlns:o="urn:schemas-microsoft-com:office:office" xmlns:r="http://schemas.openxmlformats.org/officeDocument/2006/relationships" xmlns:m="http://schemas.openxmlformats.org/officeDocument/2006/math" xmlns:v="urn:schemas-microsoft-com:vml" xmlns:wp14="http://schemas.microsoft.com/office/word/2010/wordprocessingDrawing" xmlns:wp="http://schemas.openxmlformats.org/drawingml/2006/wordprocessingDrawing" xmlns:w10="urn:schemas-microsoft-com:office:word" xmlns:w="http://schemas.openxmlformats.org/wordprocessingml/2006/main" xmlns:w14="http://schemas.microsoft.com/office/word/2010/wordml" xmlns:w15="http://schemas.microsoft.com/office/word/2012/wordml" xmlns:w16se="http://schemas.microsoft.com/office/word/2015/wordml/symex" xmlns:wpg="http://schemas.microsoft.com/office/word/2010/wordprocessingGroup" xmlns:wpi="http://schemas.microsoft.com/office/word/2010/wordprocessingInk" xmlns:wne="http://schemas.microsoft.com/office/word/2006/wordml" xmlns:wps="http://schemas.microsoft.com/office/word/2010/wordprocessingShape" mc:Ignorable="w14 w15 w16se wp14">
   <w:p>
     <w:pPr>
       <w:pStyle w:val="Header"/>
@@ -2134,18 +2136,18 @@
         <w:noProof/>
       </w:rPr>
       <w:drawing>
-        <wp:anchor distT="0" distB="0" distL="114300" distR="114300" simplePos="0" relativeHeight="251658240" behindDoc="1" locked="0" layoutInCell="1" allowOverlap="1" wp14:anchorId="05E184B3" wp14:editId="37AC8033">
+        <wp:anchor distT="0" distB="0" distL="114300" distR="114300" simplePos="0" relativeHeight="251660288" behindDoc="0" locked="0" layoutInCell="1" allowOverlap="1" wp14:anchorId="3AA63D71" wp14:editId="35839125">
           <wp:simplePos x="0" y="0"/>
           <wp:positionH relativeFrom="column">
-            <wp:posOffset>-622300</wp:posOffset>
+            <wp:posOffset>-593090</wp:posOffset>
           </wp:positionH>
           <wp:positionV relativeFrom="paragraph">
-            <wp:posOffset>69850</wp:posOffset>
+            <wp:posOffset>118110</wp:posOffset>
           </wp:positionV>
-          <wp:extent cx="7560310" cy="2203450"/>
-          <wp:effectExtent l="0" t="0" r="2540" b="6350"/>
+          <wp:extent cx="7508240" cy="1718945"/>
+          <wp:effectExtent l="0" t="0" r="0" b="0"/>
           <wp:wrapNone/>
-          <wp:docPr id="1822425241" name="Picture 1822425241"/>
+          <wp:docPr id="1" name="Picture 1"/>
           <wp:cNvGraphicFramePr>
             <a:graphicFrameLocks xmlns:a="http://schemas.openxmlformats.org/drawingml/2006/main" noChangeAspect="1"/>
           </wp:cNvGraphicFramePr>
@@ -2153,20 +2155,19 @@
             <a:graphicData uri="http://schemas.openxmlformats.org/drawingml/2006/picture">
               <pic:pic xmlns:pic="http://schemas.openxmlformats.org/drawingml/2006/picture">
                 <pic:nvPicPr>
-                  <pic:cNvPr id="0" name="Picture 2"/>
+                  <pic:cNvPr id="0" name="Picture 1"/>
                   <pic:cNvPicPr>
                     <a:picLocks noChangeAspect="1" noChangeArrowheads="1"/>
                   </pic:cNvPicPr>
                 </pic:nvPicPr>
                 <pic:blipFill>
-                  <a:blip r:embed="rId1">
+                  <a:blip r:embed="rId1" cstate="print">
                     <a:extLst>
                       <a:ext uri="{28A0092B-C50C-407E-A947-70E740481C1C}">
                         <a14:useLocalDpi xmlns:a14="http://schemas.microsoft.com/office/drawing/2010/main" val="0"/>
                       </a:ext>
                     </a:extLst>
                   </a:blip>
-                  <a:srcRect/>
                   <a:stretch>
                     <a:fillRect/>
                   </a:stretch>
@@ -2174,12 +2175,15 @@
                 <pic:spPr bwMode="auto">
                   <a:xfrm>
                     <a:off x="0" y="0"/>
-                    <a:ext cx="7560310" cy="2203450"/>
+                    <a:ext cx="7508240" cy="1718945"/>
                   </a:xfrm>
                   <a:prstGeom prst="rect">
                     <a:avLst/>
                   </a:prstGeom>
                   <a:noFill/>
+                  <a:ln>
+                    <a:noFill/>
+                  </a:ln>
                 </pic:spPr>
               </pic:pic>
             </a:graphicData>
@@ -2193,12 +2197,134 @@
         </wp:anchor>
       </w:drawing>
     </w:r>
+    <w:r>
+      <w:rPr>
+        <w:noProof/>
+      </w:rPr>
+      <mc:AlternateContent>
+        <mc:Choice Requires="wps">
+          <w:drawing>
+            <wp:anchor distT="45720" distB="45720" distL="114300" distR="114300" simplePos="0" relativeHeight="251662336" behindDoc="0" locked="0" layoutInCell="1" allowOverlap="1" wp14:anchorId="1DDEBAE4" wp14:editId="45822011">
+              <wp:simplePos x="0" y="0"/>
+              <wp:positionH relativeFrom="margin">
+                <wp:posOffset>2012950</wp:posOffset>
+              </wp:positionH>
+              <wp:positionV relativeFrom="paragraph">
+                <wp:posOffset>1552722</wp:posOffset>
+              </wp:positionV>
+              <wp:extent cx="2115820" cy="368935"/>
+              <wp:effectExtent l="0" t="0" r="0" b="0"/>
+              <wp:wrapSquare wrapText="bothSides"/>
+              <wp:docPr id="217" name="Text Box 2"/>
+              <wp:cNvGraphicFramePr>
+                <a:graphicFrameLocks xmlns:a="http://schemas.openxmlformats.org/drawingml/2006/main"/>
+              </wp:cNvGraphicFramePr>
+              <a:graphic xmlns:a="http://schemas.openxmlformats.org/drawingml/2006/main">
+                <a:graphicData uri="http://schemas.microsoft.com/office/word/2010/wordprocessingShape">
+                  <wps:wsp>
+                    <wps:cNvSpPr txBox="1">
+                      <a:spLocks noChangeArrowheads="1"/>
+                    </wps:cNvSpPr>
+                    <wps:spPr bwMode="auto">
+                      <a:xfrm>
+                        <a:off x="0" y="0"/>
+                        <a:ext cx="2115820" cy="368935"/>
+                      </a:xfrm>
+                      <a:prstGeom prst="rect">
+                        <a:avLst/>
+                      </a:prstGeom>
+                      <a:solidFill>
+                        <a:srgbClr val="FFFFFF"/>
+                      </a:solidFill>
+                      <a:ln w="9525">
+                        <a:noFill/>
+                        <a:miter lim="800000"/>
+                        <a:headEnd/>
+                        <a:tailEnd/>
+                      </a:ln>
+                    </wps:spPr>
+                    <wps:txbx>
+                      <w:txbxContent>
+                        <w:p>
+                          <w:pPr>
+                            <w:jc w:val="center"/>
+                            <w:rPr>
+                              <w:b/>
+                              <w:bCs/>
+                              <w:sz w:val="32"/>
+                              <w:szCs w:val="32"/>
+                            </w:rPr>
+                          </w:pPr>
+                          <w:r>
+                            <w:rPr>
+                              <w:b/>
+                              <w:bCs/>
+                              <w:sz w:val="32"/>
+                              <w:szCs w:val="32"/>
+                            </w:rPr>
+                            <w:t>QUOTATION</w:t>
+                          </w:r>
+                        </w:p>
+                      </w:txbxContent>
+                    </wps:txbx>
+                    <wps:bodyPr rot="0" vert="horz" wrap="square" lIns="91440" tIns="45720" rIns="91440" bIns="45720" anchor="t" anchorCtr="0">
+                      <a:noAutofit/>
+                    </wps:bodyPr>
+                  </wps:wsp>
+                </a:graphicData>
+              </a:graphic>
+              <wp14:sizeRelH relativeFrom="margin">
+                <wp14:pctWidth>0</wp14:pctWidth>
+              </wp14:sizeRelH>
+              <wp14:sizeRelV relativeFrom="margin">
+                <wp14:pctHeight>0</wp14:pctHeight>
+              </wp14:sizeRelV>
+            </wp:anchor>
+          </w:drawing>
+        </mc:Choice>
+        <mc:Fallback>
+          <w:pict>
+            <v:shapetype w14:anchorId="1DDEBAE4" id="_x0000_t202" coordsize="21600,21600" o:spt="202" path="m,l,21600r21600,l21600,xe">
+              <v:stroke joinstyle="miter"/>
+              <v:path gradientshapeok="t" o:connecttype="rect"/>
+            </v:shapetype>
+            <v:shape id="Text Box 2" o:spid="_x0000_s1026" type="#_x0000_t202" style="position:absolute;margin-left:158.5pt;margin-top:122.25pt;width:166.6pt;height:29.05pt;z-index:251662336;visibility:visible;mso-wrap-style:square;mso-width-percent:0;mso-height-percent:0;mso-wrap-distance-left:9pt;mso-wrap-distance-top:3.6pt;mso-wrap-distance-right:9pt;mso-wrap-distance-bottom:3.6pt;mso-position-horizontal:absolute;mso-position-horizontal-relative:margin;mso-position-vertical:absolute;mso-position-vertical-relative:text;mso-width-percent:0;mso-height-percent:0;mso-width-relative:margin;mso-height-relative:margin;v-text-anchor:top" o:gfxdata="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" stroked="f">
+              <v:textbox>
+                <w:txbxContent>
+                  <w:p>
+                    <w:pPr>
+                      <w:jc w:val="center"/>
+                      <w:rPr>
+                        <w:b/>
+                        <w:bCs/>
+                        <w:sz w:val="32"/>
+                        <w:szCs w:val="32"/>
+                      </w:rPr>
+                    </w:pPr>
+                    <w:r>
+                      <w:rPr>
+                        <w:b/>
+                        <w:bCs/>
+                        <w:sz w:val="32"/>
+                        <w:szCs w:val="32"/>
+                      </w:rPr>
+                      <w:t>QUOTATION</w:t>
+                    </w:r>
+                  </w:p>
+                </w:txbxContent>
+              </v:textbox>
+              <w10:wrap type="square" anchorx="margin"/>
+            </v:shape>
+          </w:pict>
+        </mc:Fallback>
+      </mc:AlternateContent>
+    </w:r>
   </w:p>
 </w:hdr>
 </file>
 
 <file path=word/numbering.xml><?xml version="1.0" encoding="utf-8"?>
-<w:numbering xmlns:wpc="http://schemas.microsoft.com/office/word/2010/wordprocessingCanvas" xmlns:cx="http://schemas.microsoft.com/office/drawing/2014/chartex" xmlns:cx1="http://schemas.microsoft.com/office/drawing/2015/9/8/chartex" xmlns:cx2="http://schemas.microsoft.com/office/drawing/2015/10/21/chartex" xmlns:cx3="http://schemas.microsoft.com/office/drawing/2016/5/9/chartex" xmlns:cx4="http://schemas.microsoft.com/office/drawing/2016/5/10/chartex" xmlns:cx5="http://schemas.microsoft.com/office/drawing/2016/5/11/chartex" xmlns:cx6="http://schemas.microsoft.com/office/drawing/2016/5/12/chartex" xmlns:cx7="http://schemas.microsoft.com/office/drawing/2016/5/13/chartex" xmlns:cx8="http://schemas.microsoft.com/office/drawing/2016/5/14/chartex" xmlns:mc="http://schemas.openxmlformats.org/markup-compatibility/2006" xmlns:aink="http://schemas.microsoft.com/office/drawing/2016/ink" xmlns:am3d="http://schemas.microsoft.com/office/drawing/2017/model3d" xmlns:o="urn:schemas-microsoft-com:office:office" xmlns:oel="http://schemas.microsoft.com/office/2019/extlst" xmlns:r="http://schemas.openxmlformats.org/officeDocument/2006/relationships" xmlns:m="http://schemas.openxmlformats.org/officeDocument/2006/math" xmlns:v="urn:schemas-microsoft-com:vml" xmlns:wp14="http://schemas.microsoft.com/office/word/2010/wordprocessingDrawing" xmlns:wp="http://schemas.openxmlformats.org/drawingml/2006/wordprocessingDrawing" xmlns:w10="urn:schemas-microsoft-com:office:word" xmlns:w="http://schemas.openxmlformats.org/wordprocessingml/2006/main" xmlns:w14="http://schemas.microsoft.com/office/word/2010/wordml" xmlns:w15="http://schemas.microsoft.com/office/word/2012/wordml" xmlns:w16cex="http://schemas.microsoft.com/office/word/2018/wordml/cex" xmlns:w16cid="http://schemas.microsoft.com/office/word/2016/wordml/cid" xmlns:w16="http://schemas.microsoft.com/office/word/2018/wordml" xmlns:w16du="http://schemas.microsoft.com/office/word/2023/wordml/word16du" xmlns:w16sdtdh="http://schemas.microsoft.com/office/word/2020/wordml/sdtdatahash" xmlns:w16se="http://schemas.microsoft.com/office/word/2015/wordml/symex" xmlns:wpg="http://schemas.microsoft.com/office/word/2010/wordprocessingGroup" xmlns:wpi="http://schemas.microsoft.com/office/word/2010/wordprocessingInk" xmlns:wne="http://schemas.microsoft.com/office/word/2006/wordml" xmlns:wps="http://schemas.microsoft.com/office/word/2010/wordprocessingShape" mc:Ignorable="w14 w15 w16se w16cid w16 w16cex w16sdtdh w16du wp14">
+<w:numbering xmlns:wpc="http://schemas.microsoft.com/office/word/2010/wordprocessingCanvas" xmlns:cx="http://schemas.microsoft.com/office/drawing/2014/chartex" xmlns:cx1="http://schemas.microsoft.com/office/drawing/2015/9/8/chartex" xmlns:mc="http://schemas.openxmlformats.org/markup-compatibility/2006" xmlns:o="urn:schemas-microsoft-com:office:office" xmlns:r="http://schemas.openxmlformats.org/officeDocument/2006/relationships" xmlns:m="http://schemas.openxmlformats.org/officeDocument/2006/math" xmlns:v="urn:schemas-microsoft-com:vml" xmlns:wp14="http://schemas.microsoft.com/office/word/2010/wordprocessingDrawing" xmlns:wp="http://schemas.openxmlformats.org/drawingml/2006/wordprocessingDrawing" xmlns:w10="urn:schemas-microsoft-com:office:word" xmlns:w="http://schemas.openxmlformats.org/wordprocessingml/2006/main" xmlns:w14="http://schemas.microsoft.com/office/word/2010/wordml" xmlns:w15="http://schemas.microsoft.com/office/word/2012/wordml" xmlns:w16se="http://schemas.microsoft.com/office/word/2015/wordml/symex" xmlns:wpg="http://schemas.microsoft.com/office/word/2010/wordprocessingGroup" xmlns:wpi="http://schemas.microsoft.com/office/word/2010/wordprocessingInk" xmlns:wne="http://schemas.microsoft.com/office/word/2006/wordml" xmlns:wps="http://schemas.microsoft.com/office/word/2010/wordprocessingShape" mc:Ignorable="w14 w15 w16se wp14">
   <w:abstractNum w:abstractNumId="0" w15:restartNumberingAfterBreak="0">
     <w:nsid w:val="00000001"/>
     <w:multiLevelType w:val="hybridMultilevel"/>
@@ -2258,14 +2384,14 @@
       <w:lvlJc w:val="left"/>
     </w:lvl>
   </w:abstractNum>
-  <w:num w:numId="1" w16cid:durableId="1094591045">
+  <w:num w:numId="1">
     <w:abstractNumId w:val="0"/>
   </w:num>
 </w:numbering>
 </file>
 
 <file path=word/styles.xml><?xml version="1.0" encoding="utf-8"?>
-<w:styles xmlns:mc="http://schemas.openxmlformats.org/markup-compatibility/2006" xmlns:r="http://schemas.openxmlformats.org/officeDocument/2006/relationships" xmlns:w="http://schemas.openxmlformats.org/wordprocessingml/2006/main" xmlns:w14="http://schemas.microsoft.com/office/word/2010/wordml" xmlns:w15="http://schemas.microsoft.com/office/word/2012/wordml" xmlns:w16cex="http://schemas.microsoft.com/office/word/2018/wordml/cex" xmlns:w16cid="http://schemas.microsoft.com/office/word/2016/wordml/cid" xmlns:w16="http://schemas.microsoft.com/office/word/2018/wordml" xmlns:w16du="http://schemas.microsoft.com/office/word/2023/wordml/word16du" xmlns:w16sdtdh="http://schemas.microsoft.com/office/word/2020/wordml/sdtdatahash" xmlns:w16se="http://schemas.microsoft.com/office/word/2015/wordml/symex" mc:Ignorable="w14 w15 w16se w16cid w16 w16cex w16sdtdh w16du">
+<w:styles xmlns:mc="http://schemas.openxmlformats.org/markup-compatibility/2006" xmlns:r="http://schemas.openxmlformats.org/officeDocument/2006/relationships" xmlns:w="http://schemas.openxmlformats.org/wordprocessingml/2006/main" xmlns:w14="http://schemas.microsoft.com/office/word/2010/wordml" xmlns:w15="http://schemas.microsoft.com/office/word/2012/wordml" xmlns:w16se="http://schemas.microsoft.com/office/word/2015/wordml/symex" mc:Ignorable="w14 w15 w16se">
   <w:docDefaults>
     <w:rPrDefault>
       <w:rPr>
@@ -2275,7 +2401,7 @@
     </w:rPrDefault>
     <w:pPrDefault/>
   </w:docDefaults>
-  <w:latentStyles w:defLockedState="0" w:defUIPriority="99" w:defSemiHidden="0" w:defUnhideWhenUsed="0" w:defQFormat="0" w:count="376">
+  <w:latentStyles w:defLockedState="0" w:defUIPriority="99" w:defSemiHidden="0" w:defUnhideWhenUsed="0" w:defQFormat="0" w:count="371">
     <w:lsdException w:name="Normal" w:uiPriority="0" w:qFormat="1"/>
     <w:lsdException w:name="heading 1" w:uiPriority="9" w:qFormat="1"/>
     <w:lsdException w:name="heading 2" w:semiHidden="1" w:uiPriority="9" w:unhideWhenUsed="1" w:qFormat="1"/>
@@ -2647,11 +2773,6 @@
     <w:lsdException w:name="List Table 5 Dark Accent 6" w:uiPriority="50"/>
     <w:lsdException w:name="List Table 6 Colorful Accent 6" w:uiPriority="51"/>
     <w:lsdException w:name="List Table 7 Colorful Accent 6" w:uiPriority="52"/>
-    <w:lsdException w:name="Mention" w:semiHidden="1" w:unhideWhenUsed="1"/>
-    <w:lsdException w:name="Smart Hyperlink" w:semiHidden="1" w:unhideWhenUsed="1"/>
-    <w:lsdException w:name="Hashtag" w:semiHidden="1" w:unhideWhenUsed="1"/>
-    <w:lsdException w:name="Unresolved Mention" w:semiHidden="1" w:unhideWhenUsed="1"/>
-    <w:lsdException w:name="Smart Link" w:semiHidden="1" w:unhideWhenUsed="1"/>
   </w:latentStyles>
   <w:style w:type="paragraph" w:default="1" w:styleId="Normal">
     <w:name w:val="Normal"/>

</xml_diff>